<commit_message>
Se han corregido los errores en el documento del caso de uso. #13
</commit_message>
<xml_diff>
--- a/design/OneHope.Design/CU-AlquilarPortatil/Caso de Uso - Alquilar Portatil.docx
+++ b/design/OneHope.Design/CU-AlquilarPortatil/Caso de Uso - Alquilar Portatil.docx
@@ -209,22 +209,44 @@
       <w:r>
         <w:rPr>
           <w:rFonts w:asciiTheme="minorHAnsi" w:eastAsiaTheme="minorHAnsi" w:hAnsiTheme="minorHAnsi" w:cstheme="minorBidi"/>
-          <w:color w:val="auto"/>
-          <w:sz w:val="22"/>
-          <w:szCs w:val="22"/>
-        </w:rPr>
-        <w:t xml:space="preserve"> y </w:t>
-      </w:r>
-      <w:r>
-        <w:rPr>
-          <w:rFonts w:asciiTheme="minorHAnsi" w:eastAsiaTheme="minorHAnsi" w:hAnsiTheme="minorHAnsi" w:cstheme="minorBidi"/>
           <w:b/>
           <w:bCs/>
           <w:color w:val="auto"/>
           <w:sz w:val="22"/>
           <w:szCs w:val="22"/>
         </w:rPr>
+        <w:t>, cantidad</w:t>
+      </w:r>
+      <w:r>
+        <w:rPr>
+          <w:rFonts w:asciiTheme="minorHAnsi" w:eastAsiaTheme="minorHAnsi" w:hAnsiTheme="minorHAnsi" w:cstheme="minorBidi"/>
+          <w:color w:val="auto"/>
+          <w:sz w:val="22"/>
+          <w:szCs w:val="22"/>
+        </w:rPr>
+        <w:t xml:space="preserve"> y </w:t>
+      </w:r>
+      <w:r>
+        <w:rPr>
+          <w:rFonts w:asciiTheme="minorHAnsi" w:eastAsiaTheme="minorHAnsi" w:hAnsiTheme="minorHAnsi" w:cstheme="minorBidi"/>
+          <w:b/>
+          <w:bCs/>
+          <w:color w:val="auto"/>
+          <w:sz w:val="22"/>
+          <w:szCs w:val="22"/>
+        </w:rPr>
         <w:t>precio</w:t>
+      </w:r>
+      <w:r>
+        <w:rPr>
+          <w:rFonts w:asciiTheme="minorHAnsi" w:eastAsiaTheme="minorHAnsi" w:hAnsiTheme="minorHAnsi" w:cstheme="minorBidi"/>
+          <w:b/>
+          <w:bCs/>
+          <w:color w:val="auto"/>
+          <w:sz w:val="22"/>
+          <w:szCs w:val="22"/>
+        </w:rPr>
+        <w:t xml:space="preserve"> de alquiler</w:t>
       </w:r>
       <w:r>
         <w:rPr>
@@ -284,6 +306,15 @@
           <w:sz w:val="22"/>
           <w:szCs w:val="22"/>
         </w:rPr>
+        <w:t xml:space="preserve"> y su cantidad</w:t>
+      </w:r>
+      <w:r>
+        <w:rPr>
+          <w:rFonts w:asciiTheme="minorHAnsi" w:eastAsiaTheme="minorHAnsi" w:hAnsiTheme="minorHAnsi" w:cstheme="minorBidi"/>
+          <w:color w:val="auto"/>
+          <w:sz w:val="22"/>
+          <w:szCs w:val="22"/>
+        </w:rPr>
         <w:t>,</w:t>
       </w:r>
       <w:r>
@@ -525,16 +556,7 @@
           <w:sz w:val="22"/>
           <w:szCs w:val="22"/>
         </w:rPr>
-        <w:t xml:space="preserve">nombre, procesador, memoria RAM </w:t>
-      </w:r>
-      <w:r>
-        <w:rPr>
-          <w:rFonts w:asciiTheme="minorHAnsi" w:eastAsiaTheme="minorHAnsi" w:hAnsiTheme="minorHAnsi" w:cstheme="minorBidi"/>
-          <w:color w:val="auto"/>
-          <w:sz w:val="22"/>
-          <w:szCs w:val="22"/>
-        </w:rPr>
-        <w:t xml:space="preserve">y </w:t>
+        <w:t>nombre, procesador, memoria RAM</w:t>
       </w:r>
       <w:r>
         <w:rPr>
@@ -545,7 +567,49 @@
           <w:sz w:val="22"/>
           <w:szCs w:val="22"/>
         </w:rPr>
+        <w:t>, cantidad</w:t>
+      </w:r>
+      <w:r>
+        <w:rPr>
+          <w:rFonts w:asciiTheme="minorHAnsi" w:eastAsiaTheme="minorHAnsi" w:hAnsiTheme="minorHAnsi" w:cstheme="minorBidi"/>
+          <w:b/>
+          <w:bCs/>
+          <w:color w:val="auto"/>
+          <w:sz w:val="22"/>
+          <w:szCs w:val="22"/>
+        </w:rPr>
+        <w:t xml:space="preserve"> </w:t>
+      </w:r>
+      <w:r>
+        <w:rPr>
+          <w:rFonts w:asciiTheme="minorHAnsi" w:eastAsiaTheme="minorHAnsi" w:hAnsiTheme="minorHAnsi" w:cstheme="minorBidi"/>
+          <w:color w:val="auto"/>
+          <w:sz w:val="22"/>
+          <w:szCs w:val="22"/>
+        </w:rPr>
+        <w:t xml:space="preserve">y </w:t>
+      </w:r>
+      <w:r>
+        <w:rPr>
+          <w:rFonts w:asciiTheme="minorHAnsi" w:eastAsiaTheme="minorHAnsi" w:hAnsiTheme="minorHAnsi" w:cstheme="minorBidi"/>
+          <w:b/>
+          <w:bCs/>
+          <w:color w:val="auto"/>
+          <w:sz w:val="22"/>
+          <w:szCs w:val="22"/>
+        </w:rPr>
         <w:t>precio</w:t>
+      </w:r>
+      <w:r>
+        <w:rPr>
+          <w:rFonts w:asciiTheme="minorHAnsi" w:eastAsiaTheme="minorHAnsi" w:hAnsiTheme="minorHAnsi" w:cstheme="minorBidi"/>
+          <w:b/>
+          <w:bCs/>
+          <w:color w:val="auto"/>
+          <w:sz w:val="22"/>
+          <w:szCs w:val="22"/>
+        </w:rPr>
+        <w:t xml:space="preserve"> de alquiler</w:t>
       </w:r>
       <w:r>
         <w:rPr>
@@ -1006,22 +1070,44 @@
       <w:r>
         <w:rPr>
           <w:rFonts w:asciiTheme="minorHAnsi" w:eastAsiaTheme="minorHAnsi" w:hAnsiTheme="minorHAnsi" w:cstheme="minorBidi"/>
-          <w:color w:val="auto"/>
-          <w:sz w:val="22"/>
-          <w:szCs w:val="22"/>
-        </w:rPr>
-        <w:t xml:space="preserve"> y </w:t>
-      </w:r>
-      <w:r>
-        <w:rPr>
-          <w:rFonts w:asciiTheme="minorHAnsi" w:eastAsiaTheme="minorHAnsi" w:hAnsiTheme="minorHAnsi" w:cstheme="minorBidi"/>
           <w:b/>
           <w:bCs/>
           <w:color w:val="auto"/>
           <w:sz w:val="22"/>
           <w:szCs w:val="22"/>
         </w:rPr>
+        <w:t>, cantidad</w:t>
+      </w:r>
+      <w:r>
+        <w:rPr>
+          <w:rFonts w:asciiTheme="minorHAnsi" w:eastAsiaTheme="minorHAnsi" w:hAnsiTheme="minorHAnsi" w:cstheme="minorBidi"/>
+          <w:color w:val="auto"/>
+          <w:sz w:val="22"/>
+          <w:szCs w:val="22"/>
+        </w:rPr>
+        <w:t xml:space="preserve"> y </w:t>
+      </w:r>
+      <w:r>
+        <w:rPr>
+          <w:rFonts w:asciiTheme="minorHAnsi" w:eastAsiaTheme="minorHAnsi" w:hAnsiTheme="minorHAnsi" w:cstheme="minorBidi"/>
+          <w:b/>
+          <w:bCs/>
+          <w:color w:val="auto"/>
+          <w:sz w:val="22"/>
+          <w:szCs w:val="22"/>
+        </w:rPr>
         <w:t>precio</w:t>
+      </w:r>
+      <w:r>
+        <w:rPr>
+          <w:rFonts w:asciiTheme="minorHAnsi" w:eastAsiaTheme="minorHAnsi" w:hAnsiTheme="minorHAnsi" w:cstheme="minorBidi"/>
+          <w:b/>
+          <w:bCs/>
+          <w:color w:val="auto"/>
+          <w:sz w:val="22"/>
+          <w:szCs w:val="22"/>
+        </w:rPr>
+        <w:t xml:space="preserve"> de alquiler</w:t>
       </w:r>
       <w:r>
         <w:rPr>
@@ -1107,7 +1193,19 @@
         <w:t>.1 El sistema ofrece al cliente la posibilidad</w:t>
       </w:r>
       <w:r>
-        <w:t xml:space="preserve"> de filtrar las películas por </w:t>
+        <w:t xml:space="preserve"> de filtrar l</w:t>
+      </w:r>
+      <w:r>
+        <w:t>o</w:t>
+      </w:r>
+      <w:r>
+        <w:t xml:space="preserve">s </w:t>
+      </w:r>
+      <w:r>
+        <w:t>portátiles</w:t>
+      </w:r>
+      <w:r>
+        <w:t xml:space="preserve"> por </w:t>
       </w:r>
       <w:r>
         <w:t>marca</w:t>
@@ -2684,26 +2782,6 @@
 </file>
 
 <file path=customXml/item1.xml><?xml version="1.0" encoding="utf-8"?>
-<p:properties xmlns:p="http://schemas.microsoft.com/office/2006/metadata/properties" xmlns:xsi="http://www.w3.org/2001/XMLSchema-instance" xmlns:pc="http://schemas.microsoft.com/office/infopath/2007/PartnerControls">
-  <documentManagement>
-    <TaxCatchAll xmlns="e70db583-0384-45f2-bee4-d71087a4ae97" xsi:nil="true"/>
-    <lcf76f155ced4ddcb4097134ff3c332f xmlns="d6169a53-58c7-4834-a922-92accc0d3c74">
-      <Terms xmlns="http://schemas.microsoft.com/office/infopath/2007/PartnerControls"/>
-    </lcf76f155ced4ddcb4097134ff3c332f>
-  </documentManagement>
-</p:properties>
-</file>
-
-<file path=customXml/item2.xml><?xml version="1.0" encoding="utf-8"?>
-<?mso-contentType ?>
-<FormTemplates xmlns="http://schemas.microsoft.com/sharepoint/v3/contenttype/forms">
-  <Display>DocumentLibraryForm</Display>
-  <Edit>DocumentLibraryForm</Edit>
-  <New>DocumentLibraryForm</New>
-</FormTemplates>
-</file>
-
-<file path=customXml/item3.xml><?xml version="1.0" encoding="utf-8"?>
 <ct:contentTypeSchema xmlns:ct="http://schemas.microsoft.com/office/2006/metadata/contentType" xmlns:ma="http://schemas.microsoft.com/office/2006/metadata/properties/metaAttributes" ct:_="" ma:_="" ma:contentTypeName="Documento" ma:contentTypeID="0x010100A84EB69FEAAC124494464A843FB65F1B" ma:contentTypeVersion="16" ma:contentTypeDescription="Crear nuevo documento." ma:contentTypeScope="" ma:versionID="286e5e8eee6bacfcac069fbfa7d104ec">
   <xsd:schema xmlns:xsd="http://www.w3.org/2001/XMLSchema" xmlns:xs="http://www.w3.org/2001/XMLSchema" xmlns:p="http://schemas.microsoft.com/office/2006/metadata/properties" xmlns:ns2="e70db583-0384-45f2-bee4-d71087a4ae97" xmlns:ns3="d6169a53-58c7-4834-a922-92accc0d3c74" targetNamespace="http://schemas.microsoft.com/office/2006/metadata/properties" ma:root="true" ma:fieldsID="0612fa450ef66c14d5f4197a18886f72" ns2:_="" ns3:_="">
     <xsd:import namespace="e70db583-0384-45f2-bee4-d71087a4ae97"/>
@@ -2946,26 +3024,27 @@
 </ct:contentTypeSchema>
 </file>
 
-<file path=customXml/itemProps1.xml><?xml version="1.0" encoding="utf-8"?>
-<ds:datastoreItem xmlns:ds="http://schemas.openxmlformats.org/officeDocument/2006/customXml" ds:itemID="{8600E75C-EF8C-48EF-9123-4A0C3279A91B}">
-  <ds:schemaRefs>
-    <ds:schemaRef ds:uri="http://schemas.microsoft.com/office/2006/metadata/properties"/>
-    <ds:schemaRef ds:uri="http://schemas.microsoft.com/office/infopath/2007/PartnerControls"/>
-    <ds:schemaRef ds:uri="e70db583-0384-45f2-bee4-d71087a4ae97"/>
-    <ds:schemaRef ds:uri="d6169a53-58c7-4834-a922-92accc0d3c74"/>
-  </ds:schemaRefs>
-</ds:datastoreItem>
+<file path=customXml/item2.xml><?xml version="1.0" encoding="utf-8"?>
+<?mso-contentType ?>
+<FormTemplates xmlns="http://schemas.microsoft.com/sharepoint/v3/contenttype/forms">
+  <Display>DocumentLibraryForm</Display>
+  <Edit>DocumentLibraryForm</Edit>
+  <New>DocumentLibraryForm</New>
+</FormTemplates>
 </file>
 
-<file path=customXml/itemProps2.xml><?xml version="1.0" encoding="utf-8"?>
-<ds:datastoreItem xmlns:ds="http://schemas.openxmlformats.org/officeDocument/2006/customXml" ds:itemID="{D693739A-B8B6-4674-A318-4F4A6BB705C8}">
-  <ds:schemaRefs>
-    <ds:schemaRef ds:uri="http://schemas.microsoft.com/sharepoint/v3/contenttype/forms"/>
-  </ds:schemaRefs>
-</ds:datastoreItem>
+<file path=customXml/item3.xml><?xml version="1.0" encoding="utf-8"?>
+<p:properties xmlns:p="http://schemas.microsoft.com/office/2006/metadata/properties" xmlns:xsi="http://www.w3.org/2001/XMLSchema-instance" xmlns:pc="http://schemas.microsoft.com/office/infopath/2007/PartnerControls">
+  <documentManagement>
+    <TaxCatchAll xmlns="e70db583-0384-45f2-bee4-d71087a4ae97" xsi:nil="true"/>
+    <lcf76f155ced4ddcb4097134ff3c332f xmlns="d6169a53-58c7-4834-a922-92accc0d3c74">
+      <Terms xmlns="http://schemas.microsoft.com/office/infopath/2007/PartnerControls"/>
+    </lcf76f155ced4ddcb4097134ff3c332f>
+  </documentManagement>
+</p:properties>
 </file>
 
-<file path=customXml/itemProps3.xml><?xml version="1.0" encoding="utf-8"?>
+<file path=customXml/itemProps1.xml><?xml version="1.0" encoding="utf-8"?>
 <ds:datastoreItem xmlns:ds="http://schemas.openxmlformats.org/officeDocument/2006/customXml" ds:itemID="{7E01CC2B-857F-46FA-9A00-E22B87F5FE74}">
   <ds:schemaRefs>
     <ds:schemaRef ds:uri="http://schemas.microsoft.com/office/2006/metadata/contentType"/>
@@ -2982,4 +3061,23 @@
     <ds:schemaRef ds:uri="http://schemas.microsoft.com/internal/obd"/>
   </ds:schemaRefs>
 </ds:datastoreItem>
+</file>
+
+<file path=customXml/itemProps2.xml><?xml version="1.0" encoding="utf-8"?>
+<ds:datastoreItem xmlns:ds="http://schemas.openxmlformats.org/officeDocument/2006/customXml" ds:itemID="{D693739A-B8B6-4674-A318-4F4A6BB705C8}">
+  <ds:schemaRefs>
+    <ds:schemaRef ds:uri="http://schemas.microsoft.com/sharepoint/v3/contenttype/forms"/>
+  </ds:schemaRefs>
+</ds:datastoreItem>
+</file>
+
+<file path=customXml/itemProps3.xml><?xml version="1.0" encoding="utf-8"?>
+<ds:datastoreItem xmlns:ds="http://schemas.openxmlformats.org/officeDocument/2006/customXml" ds:itemID="{8600E75C-EF8C-48EF-9123-4A0C3279A91B}">
+  <ds:schemaRefs>
+    <ds:schemaRef ds:uri="http://schemas.microsoft.com/office/2006/metadata/properties"/>
+    <ds:schemaRef ds:uri="http://schemas.microsoft.com/office/infopath/2007/PartnerControls"/>
+    <ds:schemaRef ds:uri="e70db583-0384-45f2-bee4-d71087a4ae97"/>
+    <ds:schemaRef ds:uri="d6169a53-58c7-4834-a922-92accc0d3c74"/>
+  </ds:schemaRefs>
+</ds:datastoreItem>
 </file>
</xml_diff>

<commit_message>
Se ha añadido el diagrama de clases al documento del CU. #13
</commit_message>
<xml_diff>
--- a/design/OneHope.Design/CU-AlquilarPortatil/Caso de Uso - Alquilar Portatil.docx
+++ b/design/OneHope.Design/CU-AlquilarPortatil/Caso de Uso - Alquilar Portatil.docx
@@ -1549,9 +1549,52 @@
         <w:t xml:space="preserve"> para iniciar el caso de uso.</w:t>
       </w:r>
     </w:p>
+    <w:p>
+      <w:r>
+        <w:rPr>
+          <w:noProof/>
+        </w:rPr>
+        <w:lastRenderedPageBreak/>
+        <w:drawing>
+          <wp:inline distT="0" distB="0" distL="0" distR="0" wp14:anchorId="2490203E" wp14:editId="2A36E753">
+            <wp:extent cx="6840220" cy="4583430"/>
+            <wp:effectExtent l="0" t="0" r="0" b="7620"/>
+            <wp:docPr id="1549214800" name="Imagen 1" descr="Diagrama&#10;&#10;Descripción generada automáticamente"/>
+            <wp:cNvGraphicFramePr>
+              <a:graphicFrameLocks xmlns:a="http://schemas.openxmlformats.org/drawingml/2006/main" noChangeAspect="1"/>
+            </wp:cNvGraphicFramePr>
+            <a:graphic xmlns:a="http://schemas.openxmlformats.org/drawingml/2006/main">
+              <a:graphicData uri="http://schemas.openxmlformats.org/drawingml/2006/picture">
+                <pic:pic xmlns:pic="http://schemas.openxmlformats.org/drawingml/2006/picture">
+                  <pic:nvPicPr>
+                    <pic:cNvPr id="1549214800" name="Imagen 1" descr="Diagrama&#10;&#10;Descripción generada automáticamente"/>
+                    <pic:cNvPicPr/>
+                  </pic:nvPicPr>
+                  <pic:blipFill>
+                    <a:blip r:embed="rId10"/>
+                    <a:stretch>
+                      <a:fillRect/>
+                    </a:stretch>
+                  </pic:blipFill>
+                  <pic:spPr>
+                    <a:xfrm>
+                      <a:off x="0" y="0"/>
+                      <a:ext cx="6840220" cy="4583430"/>
+                    </a:xfrm>
+                    <a:prstGeom prst="rect">
+                      <a:avLst/>
+                    </a:prstGeom>
+                  </pic:spPr>
+                </pic:pic>
+              </a:graphicData>
+            </a:graphic>
+          </wp:inline>
+        </w:drawing>
+      </w:r>
+    </w:p>
     <w:sectPr>
-      <w:headerReference w:type="default" r:id="rId10"/>
-      <w:footerReference w:type="default" r:id="rId11"/>
+      <w:headerReference w:type="default" r:id="rId11"/>
+      <w:footerReference w:type="default" r:id="rId12"/>
       <w:pgSz w:w="11906" w:h="16838"/>
       <w:pgMar w:top="567" w:right="567" w:bottom="567" w:left="567" w:header="709" w:footer="709" w:gutter="0"/>
       <w:cols w:space="708"/>
@@ -2782,6 +2825,26 @@
 </file>
 
 <file path=customXml/item1.xml><?xml version="1.0" encoding="utf-8"?>
+<p:properties xmlns:p="http://schemas.microsoft.com/office/2006/metadata/properties" xmlns:xsi="http://www.w3.org/2001/XMLSchema-instance" xmlns:pc="http://schemas.microsoft.com/office/infopath/2007/PartnerControls">
+  <documentManagement>
+    <TaxCatchAll xmlns="e70db583-0384-45f2-bee4-d71087a4ae97" xsi:nil="true"/>
+    <lcf76f155ced4ddcb4097134ff3c332f xmlns="d6169a53-58c7-4834-a922-92accc0d3c74">
+      <Terms xmlns="http://schemas.microsoft.com/office/infopath/2007/PartnerControls"/>
+    </lcf76f155ced4ddcb4097134ff3c332f>
+  </documentManagement>
+</p:properties>
+</file>
+
+<file path=customXml/item2.xml><?xml version="1.0" encoding="utf-8"?>
+<?mso-contentType ?>
+<FormTemplates xmlns="http://schemas.microsoft.com/sharepoint/v3/contenttype/forms">
+  <Display>DocumentLibraryForm</Display>
+  <Edit>DocumentLibraryForm</Edit>
+  <New>DocumentLibraryForm</New>
+</FormTemplates>
+</file>
+
+<file path=customXml/item3.xml><?xml version="1.0" encoding="utf-8"?>
 <ct:contentTypeSchema xmlns:ct="http://schemas.microsoft.com/office/2006/metadata/contentType" xmlns:ma="http://schemas.microsoft.com/office/2006/metadata/properties/metaAttributes" ct:_="" ma:_="" ma:contentTypeName="Documento" ma:contentTypeID="0x010100A84EB69FEAAC124494464A843FB65F1B" ma:contentTypeVersion="16" ma:contentTypeDescription="Crear nuevo documento." ma:contentTypeScope="" ma:versionID="286e5e8eee6bacfcac069fbfa7d104ec">
   <xsd:schema xmlns:xsd="http://www.w3.org/2001/XMLSchema" xmlns:xs="http://www.w3.org/2001/XMLSchema" xmlns:p="http://schemas.microsoft.com/office/2006/metadata/properties" xmlns:ns2="e70db583-0384-45f2-bee4-d71087a4ae97" xmlns:ns3="d6169a53-58c7-4834-a922-92accc0d3c74" targetNamespace="http://schemas.microsoft.com/office/2006/metadata/properties" ma:root="true" ma:fieldsID="0612fa450ef66c14d5f4197a18886f72" ns2:_="" ns3:_="">
     <xsd:import namespace="e70db583-0384-45f2-bee4-d71087a4ae97"/>
@@ -3024,27 +3087,26 @@
 </ct:contentTypeSchema>
 </file>
 
-<file path=customXml/item2.xml><?xml version="1.0" encoding="utf-8"?>
-<?mso-contentType ?>
-<FormTemplates xmlns="http://schemas.microsoft.com/sharepoint/v3/contenttype/forms">
-  <Display>DocumentLibraryForm</Display>
-  <Edit>DocumentLibraryForm</Edit>
-  <New>DocumentLibraryForm</New>
-</FormTemplates>
+<file path=customXml/itemProps1.xml><?xml version="1.0" encoding="utf-8"?>
+<ds:datastoreItem xmlns:ds="http://schemas.openxmlformats.org/officeDocument/2006/customXml" ds:itemID="{8600E75C-EF8C-48EF-9123-4A0C3279A91B}">
+  <ds:schemaRefs>
+    <ds:schemaRef ds:uri="http://schemas.microsoft.com/office/2006/metadata/properties"/>
+    <ds:schemaRef ds:uri="http://schemas.microsoft.com/office/infopath/2007/PartnerControls"/>
+    <ds:schemaRef ds:uri="e70db583-0384-45f2-bee4-d71087a4ae97"/>
+    <ds:schemaRef ds:uri="d6169a53-58c7-4834-a922-92accc0d3c74"/>
+  </ds:schemaRefs>
+</ds:datastoreItem>
 </file>
 
-<file path=customXml/item3.xml><?xml version="1.0" encoding="utf-8"?>
-<p:properties xmlns:p="http://schemas.microsoft.com/office/2006/metadata/properties" xmlns:xsi="http://www.w3.org/2001/XMLSchema-instance" xmlns:pc="http://schemas.microsoft.com/office/infopath/2007/PartnerControls">
-  <documentManagement>
-    <TaxCatchAll xmlns="e70db583-0384-45f2-bee4-d71087a4ae97" xsi:nil="true"/>
-    <lcf76f155ced4ddcb4097134ff3c332f xmlns="d6169a53-58c7-4834-a922-92accc0d3c74">
-      <Terms xmlns="http://schemas.microsoft.com/office/infopath/2007/PartnerControls"/>
-    </lcf76f155ced4ddcb4097134ff3c332f>
-  </documentManagement>
-</p:properties>
+<file path=customXml/itemProps2.xml><?xml version="1.0" encoding="utf-8"?>
+<ds:datastoreItem xmlns:ds="http://schemas.openxmlformats.org/officeDocument/2006/customXml" ds:itemID="{D693739A-B8B6-4674-A318-4F4A6BB705C8}">
+  <ds:schemaRefs>
+    <ds:schemaRef ds:uri="http://schemas.microsoft.com/sharepoint/v3/contenttype/forms"/>
+  </ds:schemaRefs>
+</ds:datastoreItem>
 </file>
 
-<file path=customXml/itemProps1.xml><?xml version="1.0" encoding="utf-8"?>
+<file path=customXml/itemProps3.xml><?xml version="1.0" encoding="utf-8"?>
 <ds:datastoreItem xmlns:ds="http://schemas.openxmlformats.org/officeDocument/2006/customXml" ds:itemID="{7E01CC2B-857F-46FA-9A00-E22B87F5FE74}">
   <ds:schemaRefs>
     <ds:schemaRef ds:uri="http://schemas.microsoft.com/office/2006/metadata/contentType"/>
@@ -3061,23 +3123,4 @@
     <ds:schemaRef ds:uri="http://schemas.microsoft.com/internal/obd"/>
   </ds:schemaRefs>
 </ds:datastoreItem>
-</file>
-
-<file path=customXml/itemProps2.xml><?xml version="1.0" encoding="utf-8"?>
-<ds:datastoreItem xmlns:ds="http://schemas.openxmlformats.org/officeDocument/2006/customXml" ds:itemID="{D693739A-B8B6-4674-A318-4F4A6BB705C8}">
-  <ds:schemaRefs>
-    <ds:schemaRef ds:uri="http://schemas.microsoft.com/sharepoint/v3/contenttype/forms"/>
-  </ds:schemaRefs>
-</ds:datastoreItem>
-</file>
-
-<file path=customXml/itemProps3.xml><?xml version="1.0" encoding="utf-8"?>
-<ds:datastoreItem xmlns:ds="http://schemas.openxmlformats.org/officeDocument/2006/customXml" ds:itemID="{8600E75C-EF8C-48EF-9123-4A0C3279A91B}">
-  <ds:schemaRefs>
-    <ds:schemaRef ds:uri="http://schemas.microsoft.com/office/2006/metadata/properties"/>
-    <ds:schemaRef ds:uri="http://schemas.microsoft.com/office/infopath/2007/PartnerControls"/>
-    <ds:schemaRef ds:uri="e70db583-0384-45f2-bee4-d71087a4ae97"/>
-    <ds:schemaRef ds:uri="d6169a53-58c7-4834-a922-92accc0d3c74"/>
-  </ds:schemaRefs>
-</ds:datastoreItem>
 </file>
</xml_diff>

<commit_message>
Se ha actualizado el diagrama de clases con las clases de la carpeta Models de Design y se ha añadido el diagrama al documento Word. #13
</commit_message>
<xml_diff>
--- a/design/OneHope.Design/CU-AlquilarPortatil/Caso de Uso - Alquilar Portatil.docx
+++ b/design/OneHope.Design/CU-AlquilarPortatil/Caso de Uso - Alquilar Portatil.docx
@@ -1556,10 +1556,10 @@
         </w:rPr>
         <w:lastRenderedPageBreak/>
         <w:drawing>
-          <wp:inline distT="0" distB="0" distL="0" distR="0" wp14:anchorId="2490203E" wp14:editId="2A36E753">
-            <wp:extent cx="6840220" cy="4583430"/>
-            <wp:effectExtent l="0" t="0" r="0" b="7620"/>
-            <wp:docPr id="1549214800" name="Imagen 1" descr="Diagrama&#10;&#10;Descripción generada automáticamente"/>
+          <wp:inline distT="0" distB="0" distL="0" distR="0" wp14:anchorId="77D1AD57" wp14:editId="3AE3B1D5">
+            <wp:extent cx="6840220" cy="3952875"/>
+            <wp:effectExtent l="0" t="0" r="0" b="9525"/>
+            <wp:docPr id="1880484481" name="Imagen 1" descr="Interfaz de usuario gráfica, Diagrama&#10;&#10;Descripción generada automáticamente"/>
             <wp:cNvGraphicFramePr>
               <a:graphicFrameLocks xmlns:a="http://schemas.openxmlformats.org/drawingml/2006/main" noChangeAspect="1"/>
             </wp:cNvGraphicFramePr>
@@ -1567,7 +1567,7 @@
               <a:graphicData uri="http://schemas.openxmlformats.org/drawingml/2006/picture">
                 <pic:pic xmlns:pic="http://schemas.openxmlformats.org/drawingml/2006/picture">
                   <pic:nvPicPr>
-                    <pic:cNvPr id="1549214800" name="Imagen 1" descr="Diagrama&#10;&#10;Descripción generada automáticamente"/>
+                    <pic:cNvPr id="1880484481" name="Imagen 1" descr="Interfaz de usuario gráfica, Diagrama&#10;&#10;Descripción generada automáticamente"/>
                     <pic:cNvPicPr/>
                   </pic:nvPicPr>
                   <pic:blipFill>
@@ -1579,7 +1579,7 @@
                   <pic:spPr>
                     <a:xfrm>
                       <a:off x="0" y="0"/>
-                      <a:ext cx="6840220" cy="4583430"/>
+                      <a:ext cx="6840220" cy="3952875"/>
                     </a:xfrm>
                     <a:prstGeom prst="rect">
                       <a:avLst/>
@@ -2825,26 +2825,6 @@
 </file>
 
 <file path=customXml/item1.xml><?xml version="1.0" encoding="utf-8"?>
-<p:properties xmlns:p="http://schemas.microsoft.com/office/2006/metadata/properties" xmlns:xsi="http://www.w3.org/2001/XMLSchema-instance" xmlns:pc="http://schemas.microsoft.com/office/infopath/2007/PartnerControls">
-  <documentManagement>
-    <TaxCatchAll xmlns="e70db583-0384-45f2-bee4-d71087a4ae97" xsi:nil="true"/>
-    <lcf76f155ced4ddcb4097134ff3c332f xmlns="d6169a53-58c7-4834-a922-92accc0d3c74">
-      <Terms xmlns="http://schemas.microsoft.com/office/infopath/2007/PartnerControls"/>
-    </lcf76f155ced4ddcb4097134ff3c332f>
-  </documentManagement>
-</p:properties>
-</file>
-
-<file path=customXml/item2.xml><?xml version="1.0" encoding="utf-8"?>
-<?mso-contentType ?>
-<FormTemplates xmlns="http://schemas.microsoft.com/sharepoint/v3/contenttype/forms">
-  <Display>DocumentLibraryForm</Display>
-  <Edit>DocumentLibraryForm</Edit>
-  <New>DocumentLibraryForm</New>
-</FormTemplates>
-</file>
-
-<file path=customXml/item3.xml><?xml version="1.0" encoding="utf-8"?>
 <ct:contentTypeSchema xmlns:ct="http://schemas.microsoft.com/office/2006/metadata/contentType" xmlns:ma="http://schemas.microsoft.com/office/2006/metadata/properties/metaAttributes" ct:_="" ma:_="" ma:contentTypeName="Documento" ma:contentTypeID="0x010100A84EB69FEAAC124494464A843FB65F1B" ma:contentTypeVersion="16" ma:contentTypeDescription="Crear nuevo documento." ma:contentTypeScope="" ma:versionID="286e5e8eee6bacfcac069fbfa7d104ec">
   <xsd:schema xmlns:xsd="http://www.w3.org/2001/XMLSchema" xmlns:xs="http://www.w3.org/2001/XMLSchema" xmlns:p="http://schemas.microsoft.com/office/2006/metadata/properties" xmlns:ns2="e70db583-0384-45f2-bee4-d71087a4ae97" xmlns:ns3="d6169a53-58c7-4834-a922-92accc0d3c74" targetNamespace="http://schemas.microsoft.com/office/2006/metadata/properties" ma:root="true" ma:fieldsID="0612fa450ef66c14d5f4197a18886f72" ns2:_="" ns3:_="">
     <xsd:import namespace="e70db583-0384-45f2-bee4-d71087a4ae97"/>
@@ -3087,26 +3067,27 @@
 </ct:contentTypeSchema>
 </file>
 
-<file path=customXml/itemProps1.xml><?xml version="1.0" encoding="utf-8"?>
-<ds:datastoreItem xmlns:ds="http://schemas.openxmlformats.org/officeDocument/2006/customXml" ds:itemID="{8600E75C-EF8C-48EF-9123-4A0C3279A91B}">
-  <ds:schemaRefs>
-    <ds:schemaRef ds:uri="http://schemas.microsoft.com/office/2006/metadata/properties"/>
-    <ds:schemaRef ds:uri="http://schemas.microsoft.com/office/infopath/2007/PartnerControls"/>
-    <ds:schemaRef ds:uri="e70db583-0384-45f2-bee4-d71087a4ae97"/>
-    <ds:schemaRef ds:uri="d6169a53-58c7-4834-a922-92accc0d3c74"/>
-  </ds:schemaRefs>
-</ds:datastoreItem>
+<file path=customXml/item2.xml><?xml version="1.0" encoding="utf-8"?>
+<?mso-contentType ?>
+<FormTemplates xmlns="http://schemas.microsoft.com/sharepoint/v3/contenttype/forms">
+  <Display>DocumentLibraryForm</Display>
+  <Edit>DocumentLibraryForm</Edit>
+  <New>DocumentLibraryForm</New>
+</FormTemplates>
 </file>
 
-<file path=customXml/itemProps2.xml><?xml version="1.0" encoding="utf-8"?>
-<ds:datastoreItem xmlns:ds="http://schemas.openxmlformats.org/officeDocument/2006/customXml" ds:itemID="{D693739A-B8B6-4674-A318-4F4A6BB705C8}">
-  <ds:schemaRefs>
-    <ds:schemaRef ds:uri="http://schemas.microsoft.com/sharepoint/v3/contenttype/forms"/>
-  </ds:schemaRefs>
-</ds:datastoreItem>
+<file path=customXml/item3.xml><?xml version="1.0" encoding="utf-8"?>
+<p:properties xmlns:p="http://schemas.microsoft.com/office/2006/metadata/properties" xmlns:xsi="http://www.w3.org/2001/XMLSchema-instance" xmlns:pc="http://schemas.microsoft.com/office/infopath/2007/PartnerControls">
+  <documentManagement>
+    <TaxCatchAll xmlns="e70db583-0384-45f2-bee4-d71087a4ae97" xsi:nil="true"/>
+    <lcf76f155ced4ddcb4097134ff3c332f xmlns="d6169a53-58c7-4834-a922-92accc0d3c74">
+      <Terms xmlns="http://schemas.microsoft.com/office/infopath/2007/PartnerControls"/>
+    </lcf76f155ced4ddcb4097134ff3c332f>
+  </documentManagement>
+</p:properties>
 </file>
 
-<file path=customXml/itemProps3.xml><?xml version="1.0" encoding="utf-8"?>
+<file path=customXml/itemProps1.xml><?xml version="1.0" encoding="utf-8"?>
 <ds:datastoreItem xmlns:ds="http://schemas.openxmlformats.org/officeDocument/2006/customXml" ds:itemID="{7E01CC2B-857F-46FA-9A00-E22B87F5FE74}">
   <ds:schemaRefs>
     <ds:schemaRef ds:uri="http://schemas.microsoft.com/office/2006/metadata/contentType"/>
@@ -3123,4 +3104,23 @@
     <ds:schemaRef ds:uri="http://schemas.microsoft.com/internal/obd"/>
   </ds:schemaRefs>
 </ds:datastoreItem>
+</file>
+
+<file path=customXml/itemProps2.xml><?xml version="1.0" encoding="utf-8"?>
+<ds:datastoreItem xmlns:ds="http://schemas.openxmlformats.org/officeDocument/2006/customXml" ds:itemID="{D693739A-B8B6-4674-A318-4F4A6BB705C8}">
+  <ds:schemaRefs>
+    <ds:schemaRef ds:uri="http://schemas.microsoft.com/sharepoint/v3/contenttype/forms"/>
+  </ds:schemaRefs>
+</ds:datastoreItem>
+</file>
+
+<file path=customXml/itemProps3.xml><?xml version="1.0" encoding="utf-8"?>
+<ds:datastoreItem xmlns:ds="http://schemas.openxmlformats.org/officeDocument/2006/customXml" ds:itemID="{8600E75C-EF8C-48EF-9123-4A0C3279A91B}">
+  <ds:schemaRefs>
+    <ds:schemaRef ds:uri="http://schemas.microsoft.com/office/2006/metadata/properties"/>
+    <ds:schemaRef ds:uri="http://schemas.microsoft.com/office/infopath/2007/PartnerControls"/>
+    <ds:schemaRef ds:uri="e70db583-0384-45f2-bee4-d71087a4ae97"/>
+    <ds:schemaRef ds:uri="d6169a53-58c7-4834-a922-92accc0d3c74"/>
+  </ds:schemaRefs>
+</ds:datastoreItem>
 </file>
</xml_diff>